<commit_message>
Casos de teste da User Story 06 estão todos aprovados
</commit_message>
<xml_diff>
--- a/Engenharia/Casos de Testes/Casos de Teste Gerenciamento Pampatec - US06 Submeter Pre Avaliacao.docx
+++ b/Engenharia/Casos de Testes/Casos de Teste Gerenciamento Pampatec - US06 Submeter Pre Avaliacao.docx
@@ -19,12 +19,6 @@
         <w:gridCol w:w="1788"/>
       </w:tblGrid>
       <w:tr>
-        <w:tblPrEx>
-          <w:tblCellMar>
-            <w:top w:w="0" w:type="dxa"/>
-            <w:bottom w:w="0" w:type="dxa"/>
-          </w:tblCellMar>
-        </w:tblPrEx>
         <w:trPr>
           <w:trHeight w:val="1"/>
         </w:trPr>
@@ -118,12 +112,6 @@
         </w:tc>
       </w:tr>
       <w:tr>
-        <w:tblPrEx>
-          <w:tblCellMar>
-            <w:top w:w="0" w:type="dxa"/>
-            <w:bottom w:w="0" w:type="dxa"/>
-          </w:tblCellMar>
-        </w:tblPrEx>
         <w:trPr>
           <w:trHeight w:val="1"/>
         </w:trPr>
@@ -171,12 +159,6 @@
         </w:tc>
       </w:tr>
       <w:tr>
-        <w:tblPrEx>
-          <w:tblCellMar>
-            <w:top w:w="0" w:type="dxa"/>
-            <w:bottom w:w="0" w:type="dxa"/>
-          </w:tblCellMar>
-        </w:tblPrEx>
         <w:trPr>
           <w:trHeight w:val="1"/>
         </w:trPr>
@@ -398,12 +380,6 @@
         </w:tc>
       </w:tr>
       <w:tr>
-        <w:tblPrEx>
-          <w:tblCellMar>
-            <w:top w:w="0" w:type="dxa"/>
-            <w:bottom w:w="0" w:type="dxa"/>
-          </w:tblCellMar>
-        </w:tblPrEx>
         <w:trPr>
           <w:trHeight w:val="1"/>
         </w:trPr>
@@ -525,16 +501,18 @@
                 <w:lang w:val="pt-BR"/>
               </w:rPr>
             </w:pPr>
+            <w:r>
+              <w:rPr>
+                <w:rFonts w:ascii="Calibri" w:eastAsia="Calibri" w:hAnsi="Calibri" w:cs="Calibri"/>
+                <w:highlight w:val="green"/>
+                <w:lang w:val="pt-BR"/>
+              </w:rPr>
+              <w:t>Aprovado</w:t>
+            </w:r>
           </w:p>
         </w:tc>
       </w:tr>
       <w:tr>
-        <w:tblPrEx>
-          <w:tblCellMar>
-            <w:top w:w="0" w:type="dxa"/>
-            <w:bottom w:w="0" w:type="dxa"/>
-          </w:tblCellMar>
-        </w:tblPrEx>
         <w:trPr>
           <w:trHeight w:val="1"/>
         </w:trPr>
@@ -599,15 +577,7 @@
                 <w:b/>
                 <w:lang w:val="pt-BR"/>
               </w:rPr>
-              <w:t>Gerente de relacionameno após inserir três comentá</w:t>
-            </w:r>
-            <w:r>
-              <w:rPr>
-                <w:rFonts w:ascii="Calibri" w:eastAsia="Calibri" w:hAnsi="Calibri" w:cs="Calibri"/>
-                <w:b/>
-                <w:lang w:val="pt-BR"/>
-              </w:rPr>
-              <w:t>rios seleciona "Realizar Ajustes" e terminar a pré-avaliação.</w:t>
+              <w:t>Gerente de relacionameno após inserir três comentários seleciona "Realizar Ajustes" e terminar a pré-avaliação.</w:t>
             </w:r>
           </w:p>
         </w:tc>
@@ -664,16 +634,18 @@
                 <w:lang w:val="pt-BR"/>
               </w:rPr>
             </w:pPr>
+            <w:r>
+              <w:rPr>
+                <w:rFonts w:ascii="Calibri" w:eastAsia="Calibri" w:hAnsi="Calibri" w:cs="Calibri"/>
+                <w:highlight w:val="green"/>
+                <w:lang w:val="pt-BR"/>
+              </w:rPr>
+              <w:t>Aprovado</w:t>
+            </w:r>
           </w:p>
         </w:tc>
       </w:tr>
       <w:tr>
-        <w:tblPrEx>
-          <w:tblCellMar>
-            <w:top w:w="0" w:type="dxa"/>
-            <w:bottom w:w="0" w:type="dxa"/>
-          </w:tblCellMar>
-        </w:tblPrEx>
         <w:trPr>
           <w:trHeight w:val="1"/>
         </w:trPr>
@@ -738,15 +710,7 @@
                 <w:b/>
                 <w:lang w:val="pt-BR"/>
               </w:rPr>
-              <w:t>Gerente de relacionamento após inserir três comentários seleciona "Reprovado" e terminar a p</w:t>
-            </w:r>
-            <w:r>
-              <w:rPr>
-                <w:rFonts w:ascii="Calibri" w:eastAsia="Calibri" w:hAnsi="Calibri" w:cs="Calibri"/>
-                <w:b/>
-                <w:lang w:val="pt-BR"/>
-              </w:rPr>
-              <w:t xml:space="preserve">ré-avaliação. </w:t>
+              <w:t xml:space="preserve">Gerente de relacionamento após inserir três comentários seleciona "Reprovado" e terminar a pré-avaliação. </w:t>
             </w:r>
           </w:p>
         </w:tc>
@@ -803,16 +767,18 @@
                 <w:lang w:val="pt-BR"/>
               </w:rPr>
             </w:pPr>
+            <w:r>
+              <w:rPr>
+                <w:rFonts w:ascii="Calibri" w:eastAsia="Calibri" w:hAnsi="Calibri" w:cs="Calibri"/>
+                <w:highlight w:val="green"/>
+                <w:lang w:val="pt-BR"/>
+              </w:rPr>
+              <w:t>Aprovado</w:t>
+            </w:r>
           </w:p>
         </w:tc>
       </w:tr>
       <w:tr>
-        <w:tblPrEx>
-          <w:tblCellMar>
-            <w:top w:w="0" w:type="dxa"/>
-            <w:bottom w:w="0" w:type="dxa"/>
-          </w:tblCellMar>
-        </w:tblPrEx>
         <w:trPr>
           <w:trHeight w:val="1"/>
         </w:trPr>
@@ -934,16 +900,18 @@
                 <w:lang w:val="pt-BR"/>
               </w:rPr>
             </w:pPr>
+            <w:r>
+              <w:rPr>
+                <w:rFonts w:ascii="Calibri" w:eastAsia="Calibri" w:hAnsi="Calibri" w:cs="Calibri"/>
+                <w:highlight w:val="green"/>
+                <w:lang w:val="pt-BR"/>
+              </w:rPr>
+              <w:t>Aprovado</w:t>
+            </w:r>
           </w:p>
         </w:tc>
       </w:tr>
       <w:tr>
-        <w:tblPrEx>
-          <w:tblCellMar>
-            <w:top w:w="0" w:type="dxa"/>
-            <w:bottom w:w="0" w:type="dxa"/>
-          </w:tblCellMar>
-        </w:tblPrEx>
         <w:trPr>
           <w:trHeight w:val="1"/>
         </w:trPr>
@@ -1072,16 +1040,18 @@
                 <w:lang w:val="pt-BR"/>
               </w:rPr>
             </w:pPr>
+            <w:r>
+              <w:rPr>
+                <w:rFonts w:ascii="Calibri" w:eastAsia="Calibri" w:hAnsi="Calibri" w:cs="Calibri"/>
+                <w:highlight w:val="green"/>
+                <w:lang w:val="pt-BR"/>
+              </w:rPr>
+              <w:t>Aprovado</w:t>
+            </w:r>
           </w:p>
         </w:tc>
       </w:tr>
       <w:tr>
-        <w:tblPrEx>
-          <w:tblCellMar>
-            <w:top w:w="0" w:type="dxa"/>
-            <w:bottom w:w="0" w:type="dxa"/>
-          </w:tblCellMar>
-        </w:tblPrEx>
         <w:trPr>
           <w:trHeight w:val="1"/>
         </w:trPr>
@@ -1156,7 +1126,15 @@
                 <w:b/>
                 <w:lang w:val="pt-BR"/>
               </w:rPr>
-              <w:t>bservação e sair da avaliação do projeto. Depois entrar no mesmo projeto</w:t>
+              <w:t xml:space="preserve">bservação e sai </w:t>
+            </w:r>
+            <w:r>
+              <w:rPr>
+                <w:rFonts w:ascii="Calibri" w:eastAsia="Calibri" w:hAnsi="Calibri" w:cs="Calibri"/>
+                <w:b/>
+                <w:lang w:val="pt-BR"/>
+              </w:rPr>
+              <w:t>da avaliação do projeto. Depois entrar no mesmo projeto</w:t>
             </w:r>
           </w:p>
         </w:tc>
@@ -1213,16 +1191,18 @@
                 <w:lang w:val="pt-BR"/>
               </w:rPr>
             </w:pPr>
+            <w:r>
+              <w:rPr>
+                <w:rFonts w:ascii="Calibri" w:eastAsia="Calibri" w:hAnsi="Calibri" w:cs="Calibri"/>
+                <w:highlight w:val="green"/>
+                <w:lang w:val="pt-BR"/>
+              </w:rPr>
+              <w:t>Aprovado</w:t>
+            </w:r>
           </w:p>
         </w:tc>
       </w:tr>
       <w:tr>
-        <w:tblPrEx>
-          <w:tblCellMar>
-            <w:top w:w="0" w:type="dxa"/>
-            <w:bottom w:w="0" w:type="dxa"/>
-          </w:tblCellMar>
-        </w:tblPrEx>
         <w:trPr>
           <w:trHeight w:val="1"/>
         </w:trPr>
@@ -1353,16 +1333,20 @@
                 <w:lang w:val="pt-BR"/>
               </w:rPr>
             </w:pPr>
+            <w:r>
+              <w:rPr>
+                <w:rFonts w:ascii="Calibri" w:eastAsia="Calibri" w:hAnsi="Calibri" w:cs="Calibri"/>
+                <w:highlight w:val="green"/>
+                <w:lang w:val="pt-BR"/>
+              </w:rPr>
+              <w:t>Aprovado</w:t>
+            </w:r>
+            <w:bookmarkStart w:id="0" w:name="_GoBack"/>
+            <w:bookmarkEnd w:id="0"/>
           </w:p>
         </w:tc>
       </w:tr>
       <w:tr>
-        <w:tblPrEx>
-          <w:tblCellMar>
-            <w:top w:w="0" w:type="dxa"/>
-            <w:bottom w:w="0" w:type="dxa"/>
-          </w:tblCellMar>
-        </w:tblPrEx>
         <w:trPr>
           <w:trHeight w:val="1"/>
         </w:trPr>
@@ -1390,8 +1374,6 @@
                 <w:lang w:val="pt-BR"/>
               </w:rPr>
             </w:pPr>
-            <w:bookmarkStart w:id="0" w:name="_GoBack"/>
-            <w:bookmarkEnd w:id="0"/>
           </w:p>
         </w:tc>
         <w:tc>

</xml_diff>

<commit_message>
Teste - Casos de teste da UC06 ou MPG-27 Aprovados
</commit_message>
<xml_diff>
--- a/Engenharia/Casos de Testes/Casos de Teste Gerenciamento Pampatec - US06 Submeter Pre Avaliacao.docx
+++ b/Engenharia/Casos de Testes/Casos de Teste Gerenciamento Pampatec - US06 Submeter Pre Avaliacao.docx
@@ -44,6 +44,7 @@
               <w:jc w:val="center"/>
               <w:rPr>
                 <w:rFonts w:ascii="Calibri" w:eastAsia="Calibri" w:hAnsi="Calibri" w:cs="Calibri"/>
+                <w:lang w:val="pt-BR"/>
               </w:rPr>
             </w:pPr>
             <w:r>
@@ -51,62 +52,27 @@
                 <w:rFonts w:ascii="Calibri" w:eastAsia="Calibri" w:hAnsi="Calibri" w:cs="Calibri"/>
                 <w:b/>
                 <w:sz w:val="30"/>
-              </w:rPr>
-              <w:t xml:space="preserve">ID User </w:t>
-            </w:r>
-            <w:proofErr w:type="gramStart"/>
+                <w:lang w:val="pt-BR"/>
+              </w:rPr>
+              <w:t>ID User Story : 06 - Submeter pré-avaliação.</w:t>
+            </w:r>
             <w:r>
               <w:rPr>
                 <w:rFonts w:ascii="Calibri" w:eastAsia="Calibri" w:hAnsi="Calibri" w:cs="Calibri"/>
                 <w:b/>
                 <w:sz w:val="30"/>
-              </w:rPr>
-              <w:t>Story :</w:t>
-            </w:r>
-            <w:proofErr w:type="gramEnd"/>
+                <w:lang w:val="pt-BR"/>
+              </w:rPr>
+              <w:t xml:space="preserve"> 11/04 Segunda Avaliaç</w:t>
+            </w:r>
             <w:r>
               <w:rPr>
                 <w:rFonts w:ascii="Calibri" w:eastAsia="Calibri" w:hAnsi="Calibri" w:cs="Calibri"/>
                 <w:b/>
                 <w:sz w:val="30"/>
-              </w:rPr>
-              <w:t xml:space="preserve"> 06 - </w:t>
-            </w:r>
-            <w:proofErr w:type="spellStart"/>
-            <w:r>
-              <w:rPr>
-                <w:rFonts w:ascii="Calibri" w:eastAsia="Calibri" w:hAnsi="Calibri" w:cs="Calibri"/>
-                <w:b/>
-                <w:sz w:val="30"/>
-              </w:rPr>
-              <w:t>Submeter</w:t>
-            </w:r>
-            <w:proofErr w:type="spellEnd"/>
-            <w:r>
-              <w:rPr>
-                <w:rFonts w:ascii="Calibri" w:eastAsia="Calibri" w:hAnsi="Calibri" w:cs="Calibri"/>
-                <w:b/>
-                <w:sz w:val="30"/>
-              </w:rPr>
-              <w:t xml:space="preserve"> </w:t>
-            </w:r>
-            <w:proofErr w:type="spellStart"/>
-            <w:r>
-              <w:rPr>
-                <w:rFonts w:ascii="Calibri" w:eastAsia="Calibri" w:hAnsi="Calibri" w:cs="Calibri"/>
-                <w:b/>
-                <w:sz w:val="30"/>
-              </w:rPr>
-              <w:t>pré-avaliação</w:t>
-            </w:r>
-            <w:proofErr w:type="spellEnd"/>
-            <w:r>
-              <w:rPr>
-                <w:rFonts w:ascii="Calibri" w:eastAsia="Calibri" w:hAnsi="Calibri" w:cs="Calibri"/>
-                <w:b/>
-                <w:sz w:val="30"/>
-              </w:rPr>
-              <w:t>.</w:t>
+                <w:lang w:val="pt-BR"/>
+              </w:rPr>
+              <w:t>ão</w:t>
             </w:r>
           </w:p>
         </w:tc>
@@ -496,8 +462,29 @@
           </w:tcPr>
           <w:p>
             <w:pPr>
-              <w:rPr>
-                <w:rFonts w:ascii="Calibri" w:eastAsia="Calibri" w:hAnsi="Calibri" w:cs="Calibri"/>
+              <w:pBdr>
+                <w:bottom w:val="single" w:sz="6" w:space="1" w:color="auto"/>
+              </w:pBdr>
+              <w:rPr>
+                <w:rFonts w:ascii="Calibri" w:eastAsia="Calibri" w:hAnsi="Calibri" w:cs="Calibri"/>
+                <w:highlight w:val="green"/>
+                <w:lang w:val="pt-BR"/>
+              </w:rPr>
+            </w:pPr>
+            <w:r>
+              <w:rPr>
+                <w:rFonts w:ascii="Calibri" w:eastAsia="Calibri" w:hAnsi="Calibri" w:cs="Calibri"/>
+                <w:highlight w:val="green"/>
+                <w:lang w:val="pt-BR"/>
+              </w:rPr>
+              <w:t>Aprovado</w:t>
+            </w:r>
+          </w:p>
+          <w:p>
+            <w:pPr>
+              <w:rPr>
+                <w:rFonts w:ascii="Calibri" w:eastAsia="Calibri" w:hAnsi="Calibri" w:cs="Calibri"/>
+                <w:highlight w:val="green"/>
                 <w:lang w:val="pt-BR"/>
               </w:rPr>
             </w:pPr>
@@ -629,8 +616,29 @@
           </w:tcPr>
           <w:p>
             <w:pPr>
-              <w:rPr>
-                <w:rFonts w:ascii="Calibri" w:eastAsia="Calibri" w:hAnsi="Calibri" w:cs="Calibri"/>
+              <w:pBdr>
+                <w:bottom w:val="single" w:sz="6" w:space="1" w:color="auto"/>
+              </w:pBdr>
+              <w:rPr>
+                <w:rFonts w:ascii="Calibri" w:eastAsia="Calibri" w:hAnsi="Calibri" w:cs="Calibri"/>
+                <w:highlight w:val="green"/>
+                <w:lang w:val="pt-BR"/>
+              </w:rPr>
+            </w:pPr>
+            <w:r>
+              <w:rPr>
+                <w:rFonts w:ascii="Calibri" w:eastAsia="Calibri" w:hAnsi="Calibri" w:cs="Calibri"/>
+                <w:highlight w:val="green"/>
+                <w:lang w:val="pt-BR"/>
+              </w:rPr>
+              <w:t>Aprovado</w:t>
+            </w:r>
+          </w:p>
+          <w:p>
+            <w:pPr>
+              <w:rPr>
+                <w:rFonts w:ascii="Calibri" w:eastAsia="Calibri" w:hAnsi="Calibri" w:cs="Calibri"/>
+                <w:highlight w:val="green"/>
                 <w:lang w:val="pt-BR"/>
               </w:rPr>
             </w:pPr>
@@ -762,8 +770,29 @@
           </w:tcPr>
           <w:p>
             <w:pPr>
-              <w:rPr>
-                <w:rFonts w:ascii="Calibri" w:eastAsia="Calibri" w:hAnsi="Calibri" w:cs="Calibri"/>
+              <w:pBdr>
+                <w:bottom w:val="single" w:sz="6" w:space="1" w:color="auto"/>
+              </w:pBdr>
+              <w:rPr>
+                <w:rFonts w:ascii="Calibri" w:eastAsia="Calibri" w:hAnsi="Calibri" w:cs="Calibri"/>
+                <w:highlight w:val="green"/>
+                <w:lang w:val="pt-BR"/>
+              </w:rPr>
+            </w:pPr>
+            <w:r>
+              <w:rPr>
+                <w:rFonts w:ascii="Calibri" w:eastAsia="Calibri" w:hAnsi="Calibri" w:cs="Calibri"/>
+                <w:highlight w:val="green"/>
+                <w:lang w:val="pt-BR"/>
+              </w:rPr>
+              <w:t>Aprovado</w:t>
+            </w:r>
+          </w:p>
+          <w:p>
+            <w:pPr>
+              <w:rPr>
+                <w:rFonts w:ascii="Calibri" w:eastAsia="Calibri" w:hAnsi="Calibri" w:cs="Calibri"/>
+                <w:highlight w:val="green"/>
                 <w:lang w:val="pt-BR"/>
               </w:rPr>
             </w:pPr>
@@ -895,8 +924,29 @@
           </w:tcPr>
           <w:p>
             <w:pPr>
-              <w:rPr>
-                <w:rFonts w:ascii="Calibri" w:eastAsia="Calibri" w:hAnsi="Calibri" w:cs="Calibri"/>
+              <w:pBdr>
+                <w:bottom w:val="single" w:sz="6" w:space="1" w:color="auto"/>
+              </w:pBdr>
+              <w:rPr>
+                <w:rFonts w:ascii="Calibri" w:eastAsia="Calibri" w:hAnsi="Calibri" w:cs="Calibri"/>
+                <w:highlight w:val="green"/>
+                <w:lang w:val="pt-BR"/>
+              </w:rPr>
+            </w:pPr>
+            <w:r>
+              <w:rPr>
+                <w:rFonts w:ascii="Calibri" w:eastAsia="Calibri" w:hAnsi="Calibri" w:cs="Calibri"/>
+                <w:highlight w:val="green"/>
+                <w:lang w:val="pt-BR"/>
+              </w:rPr>
+              <w:t>Aprovado</w:t>
+            </w:r>
+          </w:p>
+          <w:p>
+            <w:pPr>
+              <w:rPr>
+                <w:rFonts w:ascii="Calibri" w:eastAsia="Calibri" w:hAnsi="Calibri" w:cs="Calibri"/>
+                <w:highlight w:val="green"/>
                 <w:lang w:val="pt-BR"/>
               </w:rPr>
             </w:pPr>
@@ -1035,8 +1085,12 @@
           </w:tcPr>
           <w:p>
             <w:pPr>
-              <w:rPr>
-                <w:rFonts w:ascii="Calibri" w:eastAsia="Calibri" w:hAnsi="Calibri" w:cs="Calibri"/>
+              <w:pBdr>
+                <w:bottom w:val="single" w:sz="6" w:space="1" w:color="auto"/>
+              </w:pBdr>
+              <w:rPr>
+                <w:rFonts w:ascii="Calibri" w:eastAsia="Calibri" w:hAnsi="Calibri" w:cs="Calibri"/>
+                <w:highlight w:val="green"/>
                 <w:lang w:val="pt-BR"/>
               </w:rPr>
             </w:pPr>
@@ -1049,7 +1103,26 @@
               <w:t>Aprovado</w:t>
             </w:r>
           </w:p>
-        </w:tc>
+          <w:p>
+            <w:pPr>
+              <w:rPr>
+                <w:rFonts w:ascii="Calibri" w:eastAsia="Calibri" w:hAnsi="Calibri" w:cs="Calibri"/>
+                <w:highlight w:val="green"/>
+                <w:lang w:val="pt-BR"/>
+              </w:rPr>
+            </w:pPr>
+            <w:r>
+              <w:rPr>
+                <w:rFonts w:ascii="Calibri" w:eastAsia="Calibri" w:hAnsi="Calibri" w:cs="Calibri"/>
+                <w:highlight w:val="green"/>
+                <w:lang w:val="pt-BR"/>
+              </w:rPr>
+              <w:t>Aprovado</w:t>
+            </w:r>
+          </w:p>
+        </w:tc>
+        <w:bookmarkStart w:id="0" w:name="_GoBack"/>
+        <w:bookmarkEnd w:id="0"/>
       </w:tr>
       <w:tr>
         <w:trPr>
@@ -1186,8 +1259,12 @@
           </w:tcPr>
           <w:p>
             <w:pPr>
-              <w:rPr>
-                <w:rFonts w:ascii="Calibri" w:eastAsia="Calibri" w:hAnsi="Calibri" w:cs="Calibri"/>
+              <w:pBdr>
+                <w:bottom w:val="single" w:sz="6" w:space="1" w:color="auto"/>
+              </w:pBdr>
+              <w:rPr>
+                <w:rFonts w:ascii="Calibri" w:eastAsia="Calibri" w:hAnsi="Calibri" w:cs="Calibri"/>
+                <w:highlight w:val="green"/>
                 <w:lang w:val="pt-BR"/>
               </w:rPr>
             </w:pPr>
@@ -1198,6 +1275,40 @@
                 <w:lang w:val="pt-BR"/>
               </w:rPr>
               <w:t>Aprovado</w:t>
+            </w:r>
+          </w:p>
+          <w:p>
+            <w:pPr>
+              <w:rPr>
+                <w:rFonts w:ascii="Calibri" w:eastAsia="Calibri" w:hAnsi="Calibri" w:cs="Calibri"/>
+                <w:highlight w:val="green"/>
+                <w:lang w:val="pt-BR"/>
+              </w:rPr>
+            </w:pPr>
+            <w:r>
+              <w:rPr>
+                <w:rFonts w:ascii="Calibri" w:eastAsia="Calibri" w:hAnsi="Calibri" w:cs="Calibri"/>
+                <w:highlight w:val="green"/>
+                <w:lang w:val="pt-BR"/>
+              </w:rPr>
+              <w:t>Aprovado</w:t>
+            </w:r>
+          </w:p>
+          <w:p>
+            <w:pPr>
+              <w:rPr>
+                <w:rFonts w:ascii="Calibri" w:eastAsia="Calibri" w:hAnsi="Calibri" w:cs="Calibri"/>
+                <w:highlight w:val="green"/>
+                <w:lang w:val="pt-BR"/>
+              </w:rPr>
+            </w:pPr>
+            <w:r>
+              <w:rPr>
+                <w:rFonts w:ascii="Calibri" w:eastAsia="Calibri" w:hAnsi="Calibri" w:cs="Calibri"/>
+                <w:highlight w:val="green"/>
+                <w:lang w:val="pt-BR"/>
+              </w:rPr>
+              <w:t xml:space="preserve">  </w:t>
             </w:r>
           </w:p>
         </w:tc>
@@ -1330,6 +1441,7 @@
             <w:pPr>
               <w:rPr>
                 <w:rFonts w:ascii="Calibri" w:eastAsia="Calibri" w:hAnsi="Calibri" w:cs="Calibri"/>
+                <w:highlight w:val="green"/>
                 <w:lang w:val="pt-BR"/>
               </w:rPr>
             </w:pPr>
@@ -1341,8 +1453,23 @@
               </w:rPr>
               <w:t>Aprovado</w:t>
             </w:r>
-            <w:bookmarkStart w:id="0" w:name="_GoBack"/>
-            <w:bookmarkEnd w:id="0"/>
+          </w:p>
+          <w:p>
+            <w:pPr>
+              <w:rPr>
+                <w:rFonts w:ascii="Calibri" w:eastAsia="Calibri" w:hAnsi="Calibri" w:cs="Calibri"/>
+                <w:highlight w:val="green"/>
+                <w:lang w:val="pt-BR"/>
+              </w:rPr>
+            </w:pPr>
+            <w:r>
+              <w:rPr>
+                <w:rFonts w:ascii="Calibri" w:eastAsia="Calibri" w:hAnsi="Calibri" w:cs="Calibri"/>
+                <w:highlight w:val="green"/>
+                <w:lang w:val="pt-BR"/>
+              </w:rPr>
+              <w:t>Aprovado</w:t>
+            </w:r>
           </w:p>
         </w:tc>
       </w:tr>

</xml_diff>

<commit_message>
Teste - Casos de teste da US 27
</commit_message>
<xml_diff>
--- a/Engenharia/Casos de Testes/Casos de Teste Gerenciamento Pampatec - US06 Submeter Pre Avaliacao.docx
+++ b/Engenharia/Casos de Testes/Casos de Teste Gerenciamento Pampatec - US06 Submeter Pre Avaliacao.docx
@@ -24,7 +24,7 @@
         </w:trPr>
         <w:tc>
           <w:tcPr>
-            <w:tcW w:w="13462" w:type="dxa"/>
+            <w:tcW w:w="9144" w:type="dxa"/>
             <w:gridSpan w:val="4"/>
             <w:tcBorders>
               <w:top w:val="single" w:sz="4" w:space="0" w:color="000000"/>
@@ -73,6 +73,15 @@
                 <w:lang w:val="pt-BR"/>
               </w:rPr>
               <w:t>ão</w:t>
+            </w:r>
+            <w:r>
+              <w:rPr>
+                <w:rFonts w:ascii="Calibri" w:eastAsia="Calibri" w:hAnsi="Calibri" w:cs="Calibri"/>
+                <w:b/>
+                <w:sz w:val="30"/>
+                <w:lang w:val="pt-BR"/>
+              </w:rPr>
+              <w:t xml:space="preserve"> 14/04 Terceira bateria de testes</w:t>
             </w:r>
           </w:p>
         </w:tc>
@@ -83,7 +92,7 @@
         </w:trPr>
         <w:tc>
           <w:tcPr>
-            <w:tcW w:w="13462" w:type="dxa"/>
+            <w:tcW w:w="9144" w:type="dxa"/>
             <w:gridSpan w:val="4"/>
             <w:tcBorders>
               <w:top w:val="single" w:sz="4" w:space="0" w:color="000000"/>
@@ -130,7 +139,7 @@
         </w:trPr>
         <w:tc>
           <w:tcPr>
-            <w:tcW w:w="704" w:type="dxa"/>
+            <w:tcW w:w="589" w:type="dxa"/>
             <w:tcBorders>
               <w:top w:val="single" w:sz="4" w:space="0" w:color="000000"/>
               <w:left w:val="single" w:sz="4" w:space="0" w:color="000000"/>
@@ -163,7 +172,7 @@
         </w:tc>
         <w:tc>
           <w:tcPr>
-            <w:tcW w:w="5670" w:type="dxa"/>
+            <w:tcW w:w="3611" w:type="dxa"/>
             <w:tcBorders>
               <w:top w:val="single" w:sz="4" w:space="0" w:color="000000"/>
               <w:left w:val="single" w:sz="4" w:space="0" w:color="000000"/>
@@ -224,7 +233,7 @@
         </w:tc>
         <w:tc>
           <w:tcPr>
-            <w:tcW w:w="4820" w:type="dxa"/>
+            <w:tcW w:w="3156" w:type="dxa"/>
             <w:tcBorders>
               <w:top w:val="single" w:sz="4" w:space="0" w:color="000000"/>
               <w:left w:val="single" w:sz="4" w:space="0" w:color="000000"/>
@@ -303,7 +312,7 @@
         </w:tc>
         <w:tc>
           <w:tcPr>
-            <w:tcW w:w="2268" w:type="dxa"/>
+            <w:tcW w:w="1788" w:type="dxa"/>
             <w:tcBorders>
               <w:top w:val="single" w:sz="4" w:space="0" w:color="000000"/>
               <w:left w:val="single" w:sz="4" w:space="0" w:color="000000"/>
@@ -351,7 +360,7 @@
         </w:trPr>
         <w:tc>
           <w:tcPr>
-            <w:tcW w:w="704" w:type="dxa"/>
+            <w:tcW w:w="589" w:type="dxa"/>
             <w:tcBorders>
               <w:top w:val="single" w:sz="4" w:space="0" w:color="000000"/>
               <w:left w:val="single" w:sz="4" w:space="0" w:color="000000"/>
@@ -383,7 +392,7 @@
         </w:tc>
         <w:tc>
           <w:tcPr>
-            <w:tcW w:w="5670" w:type="dxa"/>
+            <w:tcW w:w="3611" w:type="dxa"/>
             <w:tcBorders>
               <w:top w:val="single" w:sz="4" w:space="0" w:color="000000"/>
               <w:left w:val="single" w:sz="4" w:space="0" w:color="000000"/>
@@ -416,7 +425,7 @@
         </w:tc>
         <w:tc>
           <w:tcPr>
-            <w:tcW w:w="4820" w:type="dxa"/>
+            <w:tcW w:w="3156" w:type="dxa"/>
             <w:tcBorders>
               <w:top w:val="single" w:sz="4" w:space="0" w:color="000000"/>
               <w:left w:val="single" w:sz="4" w:space="0" w:color="000000"/>
@@ -447,22 +456,40 @@
         </w:tc>
         <w:tc>
           <w:tcPr>
-            <w:tcW w:w="2268" w:type="dxa"/>
-            <w:tcBorders>
-              <w:top w:val="single" w:sz="4" w:space="0" w:color="000000"/>
-              <w:left w:val="single" w:sz="4" w:space="0" w:color="000000"/>
-              <w:bottom w:val="single" w:sz="4" w:space="0" w:color="000000"/>
-              <w:right w:val="single" w:sz="4" w:space="0" w:color="000000"/>
-            </w:tcBorders>
-            <w:shd w:val="clear" w:color="000000" w:fill="FFFFFF"/>
-            <w:tcMar>
-              <w:left w:w="108" w:type="dxa"/>
-              <w:right w:w="108" w:type="dxa"/>
-            </w:tcMar>
-          </w:tcPr>
+            <w:tcW w:w="1788" w:type="dxa"/>
+            <w:tcBorders>
+              <w:top w:val="single" w:sz="4" w:space="0" w:color="000000"/>
+              <w:left w:val="single" w:sz="4" w:space="0" w:color="000000"/>
+              <w:bottom w:val="single" w:sz="4" w:space="0" w:color="000000"/>
+              <w:right w:val="single" w:sz="4" w:space="0" w:color="000000"/>
+            </w:tcBorders>
+            <w:shd w:val="clear" w:color="000000" w:fill="FFFFFF"/>
+            <w:tcMar>
+              <w:left w:w="108" w:type="dxa"/>
+              <w:right w:w="108" w:type="dxa"/>
+            </w:tcMar>
+          </w:tcPr>
+          <w:p>
+            <w:pPr>
+              <w:rPr>
+                <w:rFonts w:ascii="Calibri" w:eastAsia="Calibri" w:hAnsi="Calibri" w:cs="Calibri"/>
+                <w:highlight w:val="green"/>
+                <w:lang w:val="pt-BR"/>
+              </w:rPr>
+            </w:pPr>
+            <w:r>
+              <w:rPr>
+                <w:rFonts w:ascii="Calibri" w:eastAsia="Calibri" w:hAnsi="Calibri" w:cs="Calibri"/>
+                <w:highlight w:val="green"/>
+                <w:lang w:val="pt-BR"/>
+              </w:rPr>
+              <w:t>Aprovado</w:t>
+            </w:r>
+          </w:p>
           <w:p>
             <w:pPr>
               <w:pBdr>
+                <w:top w:val="single" w:sz="6" w:space="1" w:color="auto"/>
                 <w:bottom w:val="single" w:sz="6" w:space="1" w:color="auto"/>
               </w:pBdr>
               <w:rPr>
@@ -505,7 +532,7 @@
         </w:trPr>
         <w:tc>
           <w:tcPr>
-            <w:tcW w:w="704" w:type="dxa"/>
+            <w:tcW w:w="589" w:type="dxa"/>
             <w:tcBorders>
               <w:top w:val="single" w:sz="4" w:space="0" w:color="000000"/>
               <w:left w:val="single" w:sz="4" w:space="0" w:color="000000"/>
@@ -537,7 +564,7 @@
         </w:tc>
         <w:tc>
           <w:tcPr>
-            <w:tcW w:w="5670" w:type="dxa"/>
+            <w:tcW w:w="3611" w:type="dxa"/>
             <w:tcBorders>
               <w:top w:val="single" w:sz="4" w:space="0" w:color="000000"/>
               <w:left w:val="single" w:sz="4" w:space="0" w:color="000000"/>
@@ -570,7 +597,7 @@
         </w:tc>
         <w:tc>
           <w:tcPr>
-            <w:tcW w:w="4820" w:type="dxa"/>
+            <w:tcW w:w="3156" w:type="dxa"/>
             <w:tcBorders>
               <w:top w:val="single" w:sz="4" w:space="0" w:color="000000"/>
               <w:left w:val="single" w:sz="4" w:space="0" w:color="000000"/>
@@ -601,22 +628,40 @@
         </w:tc>
         <w:tc>
           <w:tcPr>
-            <w:tcW w:w="2268" w:type="dxa"/>
-            <w:tcBorders>
-              <w:top w:val="single" w:sz="4" w:space="0" w:color="000000"/>
-              <w:left w:val="single" w:sz="4" w:space="0" w:color="000000"/>
-              <w:bottom w:val="single" w:sz="4" w:space="0" w:color="000000"/>
-              <w:right w:val="single" w:sz="4" w:space="0" w:color="000000"/>
-            </w:tcBorders>
-            <w:shd w:val="clear" w:color="000000" w:fill="FFFFFF"/>
-            <w:tcMar>
-              <w:left w:w="108" w:type="dxa"/>
-              <w:right w:w="108" w:type="dxa"/>
-            </w:tcMar>
-          </w:tcPr>
+            <w:tcW w:w="1788" w:type="dxa"/>
+            <w:tcBorders>
+              <w:top w:val="single" w:sz="4" w:space="0" w:color="000000"/>
+              <w:left w:val="single" w:sz="4" w:space="0" w:color="000000"/>
+              <w:bottom w:val="single" w:sz="4" w:space="0" w:color="000000"/>
+              <w:right w:val="single" w:sz="4" w:space="0" w:color="000000"/>
+            </w:tcBorders>
+            <w:shd w:val="clear" w:color="000000" w:fill="FFFFFF"/>
+            <w:tcMar>
+              <w:left w:w="108" w:type="dxa"/>
+              <w:right w:w="108" w:type="dxa"/>
+            </w:tcMar>
+          </w:tcPr>
+          <w:p>
+            <w:pPr>
+              <w:rPr>
+                <w:rFonts w:ascii="Calibri" w:eastAsia="Calibri" w:hAnsi="Calibri" w:cs="Calibri"/>
+                <w:highlight w:val="green"/>
+                <w:lang w:val="pt-BR"/>
+              </w:rPr>
+            </w:pPr>
+            <w:r>
+              <w:rPr>
+                <w:rFonts w:ascii="Calibri" w:eastAsia="Calibri" w:hAnsi="Calibri" w:cs="Calibri"/>
+                <w:highlight w:val="green"/>
+                <w:lang w:val="pt-BR"/>
+              </w:rPr>
+              <w:t>Aprovado</w:t>
+            </w:r>
+          </w:p>
           <w:p>
             <w:pPr>
               <w:pBdr>
+                <w:top w:val="single" w:sz="6" w:space="1" w:color="auto"/>
                 <w:bottom w:val="single" w:sz="6" w:space="1" w:color="auto"/>
               </w:pBdr>
               <w:rPr>
@@ -659,7 +704,7 @@
         </w:trPr>
         <w:tc>
           <w:tcPr>
-            <w:tcW w:w="704" w:type="dxa"/>
+            <w:tcW w:w="589" w:type="dxa"/>
             <w:tcBorders>
               <w:top w:val="single" w:sz="4" w:space="0" w:color="000000"/>
               <w:left w:val="single" w:sz="4" w:space="0" w:color="000000"/>
@@ -691,7 +736,7 @@
         </w:tc>
         <w:tc>
           <w:tcPr>
-            <w:tcW w:w="5670" w:type="dxa"/>
+            <w:tcW w:w="3611" w:type="dxa"/>
             <w:tcBorders>
               <w:top w:val="single" w:sz="4" w:space="0" w:color="000000"/>
               <w:left w:val="single" w:sz="4" w:space="0" w:color="000000"/>
@@ -724,7 +769,7 @@
         </w:tc>
         <w:tc>
           <w:tcPr>
-            <w:tcW w:w="4820" w:type="dxa"/>
+            <w:tcW w:w="3156" w:type="dxa"/>
             <w:tcBorders>
               <w:top w:val="single" w:sz="4" w:space="0" w:color="000000"/>
               <w:left w:val="single" w:sz="4" w:space="0" w:color="000000"/>
@@ -755,23 +800,62 @@
         </w:tc>
         <w:tc>
           <w:tcPr>
-            <w:tcW w:w="2268" w:type="dxa"/>
-            <w:tcBorders>
-              <w:top w:val="single" w:sz="4" w:space="0" w:color="000000"/>
-              <w:left w:val="single" w:sz="4" w:space="0" w:color="000000"/>
-              <w:bottom w:val="single" w:sz="4" w:space="0" w:color="000000"/>
-              <w:right w:val="single" w:sz="4" w:space="0" w:color="000000"/>
-            </w:tcBorders>
-            <w:shd w:val="clear" w:color="000000" w:fill="FFFFFF"/>
-            <w:tcMar>
-              <w:left w:w="108" w:type="dxa"/>
-              <w:right w:w="108" w:type="dxa"/>
-            </w:tcMar>
-          </w:tcPr>
+            <w:tcW w:w="1788" w:type="dxa"/>
+            <w:tcBorders>
+              <w:top w:val="single" w:sz="4" w:space="0" w:color="000000"/>
+              <w:left w:val="single" w:sz="4" w:space="0" w:color="000000"/>
+              <w:bottom w:val="single" w:sz="4" w:space="0" w:color="000000"/>
+              <w:right w:val="single" w:sz="4" w:space="0" w:color="000000"/>
+            </w:tcBorders>
+            <w:shd w:val="clear" w:color="000000" w:fill="FFFFFF"/>
+            <w:tcMar>
+              <w:left w:w="108" w:type="dxa"/>
+              <w:right w:w="108" w:type="dxa"/>
+            </w:tcMar>
+          </w:tcPr>
+          <w:p>
+            <w:pPr>
+              <w:rPr>
+                <w:rFonts w:ascii="Calibri" w:eastAsia="Calibri" w:hAnsi="Calibri" w:cs="Calibri"/>
+                <w:highlight w:val="green"/>
+                <w:lang w:val="pt-BR"/>
+              </w:rPr>
+            </w:pPr>
+            <w:r>
+              <w:rPr>
+                <w:rFonts w:ascii="Calibri" w:eastAsia="Calibri" w:hAnsi="Calibri" w:cs="Calibri"/>
+                <w:highlight w:val="green"/>
+                <w:lang w:val="pt-BR"/>
+              </w:rPr>
+              <w:t>Aprovado</w:t>
+            </w:r>
+          </w:p>
+          <w:p>
+            <w:pPr>
+              <w:pBdr>
+                <w:top w:val="single" w:sz="6" w:space="1" w:color="auto"/>
+                <w:bottom w:val="single" w:sz="6" w:space="1" w:color="auto"/>
+              </w:pBdr>
+              <w:rPr>
+                <w:rFonts w:ascii="Calibri" w:eastAsia="Calibri" w:hAnsi="Calibri" w:cs="Calibri"/>
+                <w:highlight w:val="green"/>
+                <w:lang w:val="pt-BR"/>
+              </w:rPr>
+            </w:pPr>
+            <w:r>
+              <w:rPr>
+                <w:rFonts w:ascii="Calibri" w:eastAsia="Calibri" w:hAnsi="Calibri" w:cs="Calibri"/>
+                <w:highlight w:val="green"/>
+                <w:lang w:val="pt-BR"/>
+              </w:rPr>
+              <w:t>Aprovado</w:t>
+            </w:r>
+          </w:p>
           <w:p>
             <w:pPr>
               <w:pBdr>
                 <w:bottom w:val="single" w:sz="6" w:space="1" w:color="auto"/>
+                <w:between w:val="single" w:sz="6" w:space="1" w:color="auto"/>
               </w:pBdr>
               <w:rPr>
                 <w:rFonts w:ascii="Calibri" w:eastAsia="Calibri" w:hAnsi="Calibri" w:cs="Calibri"/>
@@ -796,14 +880,6 @@
                 <w:lang w:val="pt-BR"/>
               </w:rPr>
             </w:pPr>
-            <w:r>
-              <w:rPr>
-                <w:rFonts w:ascii="Calibri" w:eastAsia="Calibri" w:hAnsi="Calibri" w:cs="Calibri"/>
-                <w:highlight w:val="green"/>
-                <w:lang w:val="pt-BR"/>
-              </w:rPr>
-              <w:t>Aprovado</w:t>
-            </w:r>
           </w:p>
         </w:tc>
       </w:tr>
@@ -813,7 +889,7 @@
         </w:trPr>
         <w:tc>
           <w:tcPr>
-            <w:tcW w:w="704" w:type="dxa"/>
+            <w:tcW w:w="589" w:type="dxa"/>
             <w:tcBorders>
               <w:top w:val="single" w:sz="4" w:space="0" w:color="000000"/>
               <w:left w:val="single" w:sz="4" w:space="0" w:color="000000"/>
@@ -845,7 +921,7 @@
         </w:tc>
         <w:tc>
           <w:tcPr>
-            <w:tcW w:w="5670" w:type="dxa"/>
+            <w:tcW w:w="3611" w:type="dxa"/>
             <w:tcBorders>
               <w:top w:val="single" w:sz="4" w:space="0" w:color="000000"/>
               <w:left w:val="single" w:sz="4" w:space="0" w:color="000000"/>
@@ -878,7 +954,7 @@
         </w:tc>
         <w:tc>
           <w:tcPr>
-            <w:tcW w:w="4820" w:type="dxa"/>
+            <w:tcW w:w="3156" w:type="dxa"/>
             <w:tcBorders>
               <w:top w:val="single" w:sz="4" w:space="0" w:color="000000"/>
               <w:left w:val="single" w:sz="4" w:space="0" w:color="000000"/>
@@ -909,7 +985,7 @@
         </w:tc>
         <w:tc>
           <w:tcPr>
-            <w:tcW w:w="2268" w:type="dxa"/>
+            <w:tcW w:w="1788" w:type="dxa"/>
             <w:tcBorders>
               <w:top w:val="single" w:sz="4" w:space="0" w:color="000000"/>
               <w:left w:val="single" w:sz="4" w:space="0" w:color="000000"/>
@@ -958,6 +1034,8 @@
               </w:rPr>
               <w:t>Aprovado</w:t>
             </w:r>
+            <w:bookmarkStart w:id="0" w:name="_GoBack"/>
+            <w:bookmarkEnd w:id="0"/>
           </w:p>
         </w:tc>
       </w:tr>
@@ -967,7 +1045,7 @@
         </w:trPr>
         <w:tc>
           <w:tcPr>
-            <w:tcW w:w="704" w:type="dxa"/>
+            <w:tcW w:w="589" w:type="dxa"/>
             <w:tcBorders>
               <w:top w:val="single" w:sz="4" w:space="0" w:color="000000"/>
               <w:left w:val="single" w:sz="4" w:space="0" w:color="000000"/>
@@ -986,91 +1064,102 @@
               <w:rPr>
                 <w:rFonts w:ascii="Calibri" w:eastAsia="Calibri" w:hAnsi="Calibri" w:cs="Calibri"/>
                 <w:b/>
-              </w:rPr>
-            </w:pPr>
-            <w:r>
-              <w:rPr>
-                <w:rFonts w:ascii="Calibri" w:eastAsia="Calibri" w:hAnsi="Calibri" w:cs="Calibri"/>
-                <w:b/>
-              </w:rPr>
-              <w:t>5</w:t>
-            </w:r>
-          </w:p>
-        </w:tc>
-        <w:tc>
-          <w:tcPr>
-            <w:tcW w:w="5670" w:type="dxa"/>
-            <w:tcBorders>
-              <w:top w:val="single" w:sz="4" w:space="0" w:color="000000"/>
-              <w:left w:val="single" w:sz="4" w:space="0" w:color="000000"/>
-              <w:bottom w:val="single" w:sz="4" w:space="0" w:color="000000"/>
-              <w:right w:val="single" w:sz="4" w:space="0" w:color="000000"/>
-            </w:tcBorders>
-            <w:shd w:val="clear" w:color="000000" w:fill="FFFFFF"/>
-            <w:tcMar>
-              <w:left w:w="108" w:type="dxa"/>
-              <w:right w:w="108" w:type="dxa"/>
-            </w:tcMar>
-          </w:tcPr>
-          <w:p>
-            <w:pPr>
-              <w:rPr>
-                <w:rFonts w:ascii="Calibri" w:eastAsia="Calibri" w:hAnsi="Calibri" w:cs="Calibri"/>
-                <w:b/>
-                <w:lang w:val="pt-BR"/>
-              </w:rPr>
-            </w:pPr>
-            <w:r>
-              <w:rPr>
-                <w:rFonts w:ascii="Calibri" w:eastAsia="Calibri" w:hAnsi="Calibri" w:cs="Calibri"/>
-                <w:b/>
-                <w:lang w:val="pt-BR"/>
-              </w:rPr>
-              <w:t>Gerente de relacionamento após inserir comentários, entra na aba "Avaliar", seleciona uma das opções, apaga as observações e termina a pré-avaliação.</w:t>
-            </w:r>
-          </w:p>
-        </w:tc>
-        <w:tc>
-          <w:tcPr>
-            <w:tcW w:w="4820" w:type="dxa"/>
-            <w:tcBorders>
-              <w:top w:val="single" w:sz="4" w:space="0" w:color="000000"/>
-              <w:left w:val="single" w:sz="4" w:space="0" w:color="000000"/>
-              <w:bottom w:val="single" w:sz="4" w:space="0" w:color="000000"/>
-              <w:right w:val="single" w:sz="4" w:space="0" w:color="000000"/>
-            </w:tcBorders>
-            <w:shd w:val="clear" w:color="000000" w:fill="FFFFFF"/>
-            <w:tcMar>
-              <w:left w:w="108" w:type="dxa"/>
-              <w:right w:w="108" w:type="dxa"/>
-            </w:tcMar>
-          </w:tcPr>
-          <w:p>
-            <w:pPr>
-              <w:rPr>
-                <w:rFonts w:ascii="Calibri" w:eastAsia="Calibri" w:hAnsi="Calibri" w:cs="Calibri"/>
-                <w:lang w:val="pt-BR"/>
-              </w:rPr>
-            </w:pPr>
-            <w:r>
-              <w:rPr>
-                <w:rFonts w:ascii="Calibri" w:eastAsia="Calibri" w:hAnsi="Calibri" w:cs="Calibri"/>
-                <w:lang w:val="pt-BR"/>
-              </w:rPr>
-              <w:t>O usu</w:t>
-            </w:r>
-            <w:r>
-              <w:rPr>
-                <w:rFonts w:ascii="Calibri" w:eastAsia="Calibri" w:hAnsi="Calibri" w:cs="Calibri"/>
-                <w:lang w:val="pt-BR"/>
-              </w:rPr>
-              <w:t>ário não deve ser capaz de terminar a pré-avaliação.</w:t>
-            </w:r>
-          </w:p>
-        </w:tc>
-        <w:tc>
-          <w:tcPr>
-            <w:tcW w:w="2268" w:type="dxa"/>
+                <w:lang w:val="pt-BR"/>
+              </w:rPr>
+            </w:pPr>
+            <w:r>
+              <w:rPr>
+                <w:rFonts w:ascii="Calibri" w:eastAsia="Calibri" w:hAnsi="Calibri" w:cs="Calibri"/>
+                <w:b/>
+                <w:lang w:val="pt-BR"/>
+              </w:rPr>
+              <w:t>6</w:t>
+            </w:r>
+          </w:p>
+        </w:tc>
+        <w:tc>
+          <w:tcPr>
+            <w:tcW w:w="3611" w:type="dxa"/>
+            <w:tcBorders>
+              <w:top w:val="single" w:sz="4" w:space="0" w:color="000000"/>
+              <w:left w:val="single" w:sz="4" w:space="0" w:color="000000"/>
+              <w:bottom w:val="single" w:sz="4" w:space="0" w:color="000000"/>
+              <w:right w:val="single" w:sz="4" w:space="0" w:color="000000"/>
+            </w:tcBorders>
+            <w:shd w:val="clear" w:color="000000" w:fill="FFFFFF"/>
+            <w:tcMar>
+              <w:left w:w="108" w:type="dxa"/>
+              <w:right w:w="108" w:type="dxa"/>
+            </w:tcMar>
+          </w:tcPr>
+          <w:p>
+            <w:pPr>
+              <w:rPr>
+                <w:rFonts w:ascii="Calibri" w:eastAsia="Calibri" w:hAnsi="Calibri" w:cs="Calibri"/>
+                <w:b/>
+                <w:lang w:val="pt-BR"/>
+              </w:rPr>
+            </w:pPr>
+            <w:r>
+              <w:rPr>
+                <w:rFonts w:ascii="Calibri" w:eastAsia="Calibri" w:hAnsi="Calibri" w:cs="Calibri"/>
+                <w:b/>
+                <w:lang w:val="pt-BR"/>
+              </w:rPr>
+              <w:t>Gerente escreve a o</w:t>
+            </w:r>
+            <w:r>
+              <w:rPr>
+                <w:rFonts w:ascii="Calibri" w:eastAsia="Calibri" w:hAnsi="Calibri" w:cs="Calibri"/>
+                <w:b/>
+                <w:lang w:val="pt-BR"/>
+              </w:rPr>
+              <w:t xml:space="preserve">bservação e sai </w:t>
+            </w:r>
+            <w:r>
+              <w:rPr>
+                <w:rFonts w:ascii="Calibri" w:eastAsia="Calibri" w:hAnsi="Calibri" w:cs="Calibri"/>
+                <w:b/>
+                <w:lang w:val="pt-BR"/>
+              </w:rPr>
+              <w:t>da avaliação do projeto. Depois entrar no mesmo projeto</w:t>
+            </w:r>
+          </w:p>
+        </w:tc>
+        <w:tc>
+          <w:tcPr>
+            <w:tcW w:w="3156" w:type="dxa"/>
+            <w:tcBorders>
+              <w:top w:val="single" w:sz="4" w:space="0" w:color="000000"/>
+              <w:left w:val="single" w:sz="4" w:space="0" w:color="000000"/>
+              <w:bottom w:val="single" w:sz="4" w:space="0" w:color="000000"/>
+              <w:right w:val="single" w:sz="4" w:space="0" w:color="000000"/>
+            </w:tcBorders>
+            <w:shd w:val="clear" w:color="000000" w:fill="FFFFFF"/>
+            <w:tcMar>
+              <w:left w:w="108" w:type="dxa"/>
+              <w:right w:w="108" w:type="dxa"/>
+            </w:tcMar>
+          </w:tcPr>
+          <w:p>
+            <w:pPr>
+              <w:rPr>
+                <w:rFonts w:ascii="Calibri" w:eastAsia="Calibri" w:hAnsi="Calibri" w:cs="Calibri"/>
+                <w:lang w:val="pt-BR"/>
+              </w:rPr>
+            </w:pPr>
+            <w:r>
+              <w:rPr>
+                <w:rFonts w:ascii="Calibri" w:eastAsia="Calibri" w:hAnsi="Calibri" w:cs="Calibri"/>
+                <w:lang w:val="pt-BR"/>
+              </w:rPr>
+              <w:t>O campo observação deve retornar com os comentários inseridos pelo usuário anteriormente.</w:t>
+            </w:r>
+          </w:p>
+        </w:tc>
+        <w:tc>
+          <w:tcPr>
+            <w:tcW w:w="1788" w:type="dxa"/>
             <w:tcBorders>
               <w:top w:val="single" w:sz="4" w:space="0" w:color="000000"/>
               <w:left w:val="single" w:sz="4" w:space="0" w:color="000000"/>
@@ -1120,9 +1209,41 @@
               <w:t>Aprovado</w:t>
             </w:r>
           </w:p>
-        </w:tc>
-        <w:bookmarkStart w:id="0" w:name="_GoBack"/>
-        <w:bookmarkEnd w:id="0"/>
+          <w:p>
+            <w:pPr>
+              <w:rPr>
+                <w:rFonts w:ascii="Calibri" w:eastAsia="Calibri" w:hAnsi="Calibri" w:cs="Calibri"/>
+                <w:highlight w:val="green"/>
+                <w:lang w:val="pt-BR"/>
+              </w:rPr>
+            </w:pPr>
+            <w:r>
+              <w:rPr>
+                <w:rFonts w:ascii="Calibri" w:eastAsia="Calibri" w:hAnsi="Calibri" w:cs="Calibri"/>
+                <w:highlight w:val="green"/>
+                <w:lang w:val="pt-BR"/>
+              </w:rPr>
+              <w:t>aprovado</w:t>
+            </w:r>
+          </w:p>
+          <w:p>
+            <w:pPr>
+              <w:rPr>
+                <w:rFonts w:ascii="Calibri" w:eastAsia="Calibri" w:hAnsi="Calibri" w:cs="Calibri"/>
+                <w:highlight w:val="green"/>
+                <w:lang w:val="pt-BR"/>
+              </w:rPr>
+            </w:pPr>
+            <w:r>
+              <w:rPr>
+                <w:rFonts w:ascii="Calibri" w:eastAsia="Calibri" w:hAnsi="Calibri" w:cs="Calibri"/>
+                <w:highlight w:val="green"/>
+                <w:lang w:val="pt-BR"/>
+              </w:rPr>
+              <w:t xml:space="preserve">  </w:t>
+            </w:r>
+          </w:p>
+        </w:tc>
       </w:tr>
       <w:tr>
         <w:trPr>
@@ -1130,7 +1251,7 @@
         </w:trPr>
         <w:tc>
           <w:tcPr>
-            <w:tcW w:w="704" w:type="dxa"/>
+            <w:tcW w:w="589" w:type="dxa"/>
             <w:tcBorders>
               <w:top w:val="single" w:sz="4" w:space="0" w:color="000000"/>
               <w:left w:val="single" w:sz="4" w:space="0" w:color="000000"/>
@@ -1158,110 +1279,98 @@
                 <w:b/>
                 <w:lang w:val="pt-BR"/>
               </w:rPr>
-              <w:t>6</w:t>
-            </w:r>
-          </w:p>
-        </w:tc>
-        <w:tc>
-          <w:tcPr>
-            <w:tcW w:w="5670" w:type="dxa"/>
-            <w:tcBorders>
-              <w:top w:val="single" w:sz="4" w:space="0" w:color="000000"/>
-              <w:left w:val="single" w:sz="4" w:space="0" w:color="000000"/>
-              <w:bottom w:val="single" w:sz="4" w:space="0" w:color="000000"/>
-              <w:right w:val="single" w:sz="4" w:space="0" w:color="000000"/>
-            </w:tcBorders>
-            <w:shd w:val="clear" w:color="000000" w:fill="FFFFFF"/>
-            <w:tcMar>
-              <w:left w:w="108" w:type="dxa"/>
-              <w:right w:w="108" w:type="dxa"/>
-            </w:tcMar>
-          </w:tcPr>
-          <w:p>
-            <w:pPr>
-              <w:rPr>
-                <w:rFonts w:ascii="Calibri" w:eastAsia="Calibri" w:hAnsi="Calibri" w:cs="Calibri"/>
-                <w:b/>
-                <w:lang w:val="pt-BR"/>
-              </w:rPr>
-            </w:pPr>
-            <w:r>
-              <w:rPr>
-                <w:rFonts w:ascii="Calibri" w:eastAsia="Calibri" w:hAnsi="Calibri" w:cs="Calibri"/>
-                <w:b/>
-                <w:lang w:val="pt-BR"/>
-              </w:rPr>
-              <w:t>Gerente escreve a o</w:t>
-            </w:r>
-            <w:r>
-              <w:rPr>
-                <w:rFonts w:ascii="Calibri" w:eastAsia="Calibri" w:hAnsi="Calibri" w:cs="Calibri"/>
-                <w:b/>
-                <w:lang w:val="pt-BR"/>
-              </w:rPr>
-              <w:t xml:space="preserve">bservação e sai </w:t>
-            </w:r>
-            <w:r>
-              <w:rPr>
-                <w:rFonts w:ascii="Calibri" w:eastAsia="Calibri" w:hAnsi="Calibri" w:cs="Calibri"/>
-                <w:b/>
-                <w:lang w:val="pt-BR"/>
-              </w:rPr>
-              <w:t>da avaliação do projeto. Depois entrar no mesmo projeto</w:t>
-            </w:r>
-          </w:p>
-        </w:tc>
-        <w:tc>
-          <w:tcPr>
-            <w:tcW w:w="4820" w:type="dxa"/>
-            <w:tcBorders>
-              <w:top w:val="single" w:sz="4" w:space="0" w:color="000000"/>
-              <w:left w:val="single" w:sz="4" w:space="0" w:color="000000"/>
-              <w:bottom w:val="single" w:sz="4" w:space="0" w:color="000000"/>
-              <w:right w:val="single" w:sz="4" w:space="0" w:color="000000"/>
-            </w:tcBorders>
-            <w:shd w:val="clear" w:color="000000" w:fill="FFFFFF"/>
-            <w:tcMar>
-              <w:left w:w="108" w:type="dxa"/>
-              <w:right w:w="108" w:type="dxa"/>
-            </w:tcMar>
-          </w:tcPr>
-          <w:p>
-            <w:pPr>
-              <w:rPr>
-                <w:rFonts w:ascii="Calibri" w:eastAsia="Calibri" w:hAnsi="Calibri" w:cs="Calibri"/>
-                <w:lang w:val="pt-BR"/>
-              </w:rPr>
-            </w:pPr>
-            <w:r>
-              <w:rPr>
-                <w:rFonts w:ascii="Calibri" w:eastAsia="Calibri" w:hAnsi="Calibri" w:cs="Calibri"/>
-                <w:lang w:val="pt-BR"/>
-              </w:rPr>
-              <w:t>O campo observação deve retornar com os comentários inseridos pelo usuário anteriormente.</w:t>
-            </w:r>
-          </w:p>
-        </w:tc>
-        <w:tc>
-          <w:tcPr>
-            <w:tcW w:w="2268" w:type="dxa"/>
-            <w:tcBorders>
-              <w:top w:val="single" w:sz="4" w:space="0" w:color="000000"/>
-              <w:left w:val="single" w:sz="4" w:space="0" w:color="000000"/>
-              <w:bottom w:val="single" w:sz="4" w:space="0" w:color="000000"/>
-              <w:right w:val="single" w:sz="4" w:space="0" w:color="000000"/>
-            </w:tcBorders>
-            <w:shd w:val="clear" w:color="000000" w:fill="FFFFFF"/>
-            <w:tcMar>
-              <w:left w:w="108" w:type="dxa"/>
-              <w:right w:w="108" w:type="dxa"/>
-            </w:tcMar>
-          </w:tcPr>
-          <w:p>
-            <w:pPr>
-              <w:pBdr>
-                <w:bottom w:val="single" w:sz="6" w:space="1" w:color="auto"/>
-              </w:pBdr>
+              <w:t>7</w:t>
+            </w:r>
+          </w:p>
+        </w:tc>
+        <w:tc>
+          <w:tcPr>
+            <w:tcW w:w="3611" w:type="dxa"/>
+            <w:tcBorders>
+              <w:top w:val="single" w:sz="4" w:space="0" w:color="000000"/>
+              <w:left w:val="single" w:sz="4" w:space="0" w:color="000000"/>
+              <w:bottom w:val="single" w:sz="4" w:space="0" w:color="000000"/>
+              <w:right w:val="single" w:sz="4" w:space="0" w:color="000000"/>
+            </w:tcBorders>
+            <w:shd w:val="clear" w:color="000000" w:fill="FFFFFF"/>
+            <w:tcMar>
+              <w:left w:w="108" w:type="dxa"/>
+              <w:right w:w="108" w:type="dxa"/>
+            </w:tcMar>
+          </w:tcPr>
+          <w:p>
+            <w:pPr>
+              <w:rPr>
+                <w:rFonts w:ascii="Calibri" w:eastAsia="Calibri" w:hAnsi="Calibri" w:cs="Calibri"/>
+                <w:b/>
+                <w:lang w:val="pt-BR"/>
+              </w:rPr>
+            </w:pPr>
+            <w:r>
+              <w:rPr>
+                <w:rFonts w:ascii="Calibri" w:eastAsia="Calibri" w:hAnsi="Calibri" w:cs="Calibri"/>
+                <w:b/>
+                <w:lang w:val="pt-BR"/>
+              </w:rPr>
+              <w:t>Gerente clica em um dos radio buttons de avaliação do projeto.</w:t>
+            </w:r>
+          </w:p>
+        </w:tc>
+        <w:tc>
+          <w:tcPr>
+            <w:tcW w:w="3156" w:type="dxa"/>
+            <w:tcBorders>
+              <w:top w:val="single" w:sz="4" w:space="0" w:color="000000"/>
+              <w:left w:val="single" w:sz="4" w:space="0" w:color="000000"/>
+              <w:bottom w:val="single" w:sz="4" w:space="0" w:color="000000"/>
+              <w:right w:val="single" w:sz="4" w:space="0" w:color="000000"/>
+            </w:tcBorders>
+            <w:shd w:val="clear" w:color="000000" w:fill="FFFFFF"/>
+            <w:tcMar>
+              <w:left w:w="108" w:type="dxa"/>
+              <w:right w:w="108" w:type="dxa"/>
+            </w:tcMar>
+          </w:tcPr>
+          <w:p>
+            <w:pPr>
+              <w:rPr>
+                <w:rFonts w:ascii="Calibri" w:eastAsia="Calibri" w:hAnsi="Calibri" w:cs="Calibri"/>
+                <w:lang w:val="pt-BR"/>
+              </w:rPr>
+            </w:pPr>
+            <w:r>
+              <w:rPr>
+                <w:rFonts w:ascii="Calibri" w:eastAsia="Calibri" w:hAnsi="Calibri" w:cs="Calibri"/>
+                <w:lang w:val="pt-BR"/>
+              </w:rPr>
+              <w:t xml:space="preserve">A mensagem do campo de observação deve ser alterada de acordo com </w:t>
+            </w:r>
+            <w:r>
+              <w:rPr>
+                <w:rFonts w:ascii="Calibri" w:eastAsia="Calibri" w:hAnsi="Calibri" w:cs="Calibri"/>
+                <w:lang w:val="pt-BR"/>
+              </w:rPr>
+              <w:t>o botão selecionado</w:t>
+            </w:r>
+          </w:p>
+        </w:tc>
+        <w:tc>
+          <w:tcPr>
+            <w:tcW w:w="1788" w:type="dxa"/>
+            <w:tcBorders>
+              <w:top w:val="single" w:sz="4" w:space="0" w:color="000000"/>
+              <w:left w:val="single" w:sz="4" w:space="0" w:color="000000"/>
+              <w:bottom w:val="single" w:sz="4" w:space="0" w:color="000000"/>
+              <w:right w:val="single" w:sz="4" w:space="0" w:color="000000"/>
+            </w:tcBorders>
+            <w:shd w:val="clear" w:color="000000" w:fill="FFFFFF"/>
+            <w:tcMar>
+              <w:left w:w="108" w:type="dxa"/>
+              <w:right w:w="108" w:type="dxa"/>
+            </w:tcMar>
+          </w:tcPr>
+          <w:p>
+            <w:pPr>
               <w:rPr>
                 <w:rFonts w:ascii="Calibri" w:eastAsia="Calibri" w:hAnsi="Calibri" w:cs="Calibri"/>
                 <w:highlight w:val="green"/>
@@ -1308,7 +1417,7 @@
                 <w:highlight w:val="green"/>
                 <w:lang w:val="pt-BR"/>
               </w:rPr>
-              <w:t xml:space="preserve">  </w:t>
+              <w:t>aprovado</w:t>
             </w:r>
           </w:p>
         </w:tc>
@@ -1319,7 +1428,7 @@
         </w:trPr>
         <w:tc>
           <w:tcPr>
-            <w:tcW w:w="704" w:type="dxa"/>
+            <w:tcW w:w="589" w:type="dxa"/>
             <w:tcBorders>
               <w:top w:val="single" w:sz="4" w:space="0" w:color="000000"/>
               <w:left w:val="single" w:sz="4" w:space="0" w:color="000000"/>
@@ -1341,220 +1450,60 @@
                 <w:lang w:val="pt-BR"/>
               </w:rPr>
             </w:pPr>
-            <w:r>
-              <w:rPr>
-                <w:rFonts w:ascii="Calibri" w:eastAsia="Calibri" w:hAnsi="Calibri" w:cs="Calibri"/>
-                <w:b/>
-                <w:lang w:val="pt-BR"/>
-              </w:rPr>
-              <w:t>7</w:t>
-            </w:r>
-          </w:p>
-        </w:tc>
-        <w:tc>
-          <w:tcPr>
-            <w:tcW w:w="5670" w:type="dxa"/>
-            <w:tcBorders>
-              <w:top w:val="single" w:sz="4" w:space="0" w:color="000000"/>
-              <w:left w:val="single" w:sz="4" w:space="0" w:color="000000"/>
-              <w:bottom w:val="single" w:sz="4" w:space="0" w:color="000000"/>
-              <w:right w:val="single" w:sz="4" w:space="0" w:color="000000"/>
-            </w:tcBorders>
-            <w:shd w:val="clear" w:color="000000" w:fill="FFFFFF"/>
-            <w:tcMar>
-              <w:left w:w="108" w:type="dxa"/>
-              <w:right w:w="108" w:type="dxa"/>
-            </w:tcMar>
-          </w:tcPr>
-          <w:p>
-            <w:pPr>
-              <w:rPr>
-                <w:rFonts w:ascii="Calibri" w:eastAsia="Calibri" w:hAnsi="Calibri" w:cs="Calibri"/>
-                <w:b/>
-                <w:lang w:val="pt-BR"/>
-              </w:rPr>
-            </w:pPr>
-            <w:r>
-              <w:rPr>
-                <w:rFonts w:ascii="Calibri" w:eastAsia="Calibri" w:hAnsi="Calibri" w:cs="Calibri"/>
-                <w:b/>
-                <w:lang w:val="pt-BR"/>
-              </w:rPr>
-              <w:t>Gerente clica em um dos radio buttons de avaliação do projeto.</w:t>
-            </w:r>
-          </w:p>
-        </w:tc>
-        <w:tc>
-          <w:tcPr>
-            <w:tcW w:w="4820" w:type="dxa"/>
-            <w:tcBorders>
-              <w:top w:val="single" w:sz="4" w:space="0" w:color="000000"/>
-              <w:left w:val="single" w:sz="4" w:space="0" w:color="000000"/>
-              <w:bottom w:val="single" w:sz="4" w:space="0" w:color="000000"/>
-              <w:right w:val="single" w:sz="4" w:space="0" w:color="000000"/>
-            </w:tcBorders>
-            <w:shd w:val="clear" w:color="000000" w:fill="FFFFFF"/>
-            <w:tcMar>
-              <w:left w:w="108" w:type="dxa"/>
-              <w:right w:w="108" w:type="dxa"/>
-            </w:tcMar>
-          </w:tcPr>
-          <w:p>
-            <w:pPr>
-              <w:rPr>
-                <w:rFonts w:ascii="Calibri" w:eastAsia="Calibri" w:hAnsi="Calibri" w:cs="Calibri"/>
-                <w:lang w:val="pt-BR"/>
-              </w:rPr>
-            </w:pPr>
-            <w:r>
-              <w:rPr>
-                <w:rFonts w:ascii="Calibri" w:eastAsia="Calibri" w:hAnsi="Calibri" w:cs="Calibri"/>
-                <w:lang w:val="pt-BR"/>
-              </w:rPr>
-              <w:t xml:space="preserve">A mensagem do campo de observação deve ser alterada de acordo com </w:t>
-            </w:r>
-            <w:r>
-              <w:rPr>
-                <w:rFonts w:ascii="Calibri" w:eastAsia="Calibri" w:hAnsi="Calibri" w:cs="Calibri"/>
-                <w:lang w:val="pt-BR"/>
-              </w:rPr>
-              <w:t>o botão selecionado</w:t>
-            </w:r>
-          </w:p>
-        </w:tc>
-        <w:tc>
-          <w:tcPr>
-            <w:tcW w:w="2268" w:type="dxa"/>
-            <w:tcBorders>
-              <w:top w:val="single" w:sz="4" w:space="0" w:color="000000"/>
-              <w:left w:val="single" w:sz="4" w:space="0" w:color="000000"/>
-              <w:bottom w:val="single" w:sz="4" w:space="0" w:color="000000"/>
-              <w:right w:val="single" w:sz="4" w:space="0" w:color="000000"/>
-            </w:tcBorders>
-            <w:shd w:val="clear" w:color="000000" w:fill="FFFFFF"/>
-            <w:tcMar>
-              <w:left w:w="108" w:type="dxa"/>
-              <w:right w:w="108" w:type="dxa"/>
-            </w:tcMar>
-          </w:tcPr>
-          <w:p>
-            <w:pPr>
-              <w:rPr>
-                <w:rFonts w:ascii="Calibri" w:eastAsia="Calibri" w:hAnsi="Calibri" w:cs="Calibri"/>
-                <w:highlight w:val="green"/>
-                <w:lang w:val="pt-BR"/>
-              </w:rPr>
-            </w:pPr>
-            <w:r>
-              <w:rPr>
-                <w:rFonts w:ascii="Calibri" w:eastAsia="Calibri" w:hAnsi="Calibri" w:cs="Calibri"/>
-                <w:highlight w:val="green"/>
-                <w:lang w:val="pt-BR"/>
-              </w:rPr>
-              <w:t>Aprovado</w:t>
-            </w:r>
-          </w:p>
-          <w:p>
-            <w:pPr>
-              <w:rPr>
-                <w:rFonts w:ascii="Calibri" w:eastAsia="Calibri" w:hAnsi="Calibri" w:cs="Calibri"/>
-                <w:highlight w:val="green"/>
-                <w:lang w:val="pt-BR"/>
-              </w:rPr>
-            </w:pPr>
-            <w:r>
-              <w:rPr>
-                <w:rFonts w:ascii="Calibri" w:eastAsia="Calibri" w:hAnsi="Calibri" w:cs="Calibri"/>
-                <w:highlight w:val="green"/>
-                <w:lang w:val="pt-BR"/>
-              </w:rPr>
-              <w:t>Aprovado</w:t>
-            </w:r>
-          </w:p>
-        </w:tc>
-      </w:tr>
-      <w:tr>
-        <w:trPr>
-          <w:trHeight w:val="1"/>
-        </w:trPr>
-        <w:tc>
-          <w:tcPr>
-            <w:tcW w:w="704" w:type="dxa"/>
-            <w:tcBorders>
-              <w:top w:val="single" w:sz="4" w:space="0" w:color="000000"/>
-              <w:left w:val="single" w:sz="4" w:space="0" w:color="000000"/>
-              <w:bottom w:val="single" w:sz="4" w:space="0" w:color="000000"/>
-              <w:right w:val="single" w:sz="4" w:space="0" w:color="000000"/>
-            </w:tcBorders>
-            <w:shd w:val="clear" w:color="000000" w:fill="FFFFFF"/>
-            <w:tcMar>
-              <w:left w:w="108" w:type="dxa"/>
-              <w:right w:w="108" w:type="dxa"/>
-            </w:tcMar>
-          </w:tcPr>
-          <w:p>
-            <w:pPr>
-              <w:jc w:val="center"/>
-              <w:rPr>
-                <w:rFonts w:ascii="Calibri" w:eastAsia="Calibri" w:hAnsi="Calibri" w:cs="Calibri"/>
-                <w:b/>
-                <w:lang w:val="pt-BR"/>
-              </w:rPr>
-            </w:pPr>
-          </w:p>
-        </w:tc>
-        <w:tc>
-          <w:tcPr>
-            <w:tcW w:w="5670" w:type="dxa"/>
-            <w:tcBorders>
-              <w:top w:val="single" w:sz="4" w:space="0" w:color="000000"/>
-              <w:left w:val="single" w:sz="4" w:space="0" w:color="000000"/>
-              <w:bottom w:val="single" w:sz="4" w:space="0" w:color="000000"/>
-              <w:right w:val="single" w:sz="4" w:space="0" w:color="000000"/>
-            </w:tcBorders>
-            <w:shd w:val="clear" w:color="000000" w:fill="FFFFFF"/>
-            <w:tcMar>
-              <w:left w:w="108" w:type="dxa"/>
-              <w:right w:w="108" w:type="dxa"/>
-            </w:tcMar>
-          </w:tcPr>
-          <w:p>
-            <w:pPr>
-              <w:rPr>
-                <w:rFonts w:ascii="Calibri" w:eastAsia="Calibri" w:hAnsi="Calibri" w:cs="Calibri"/>
-                <w:b/>
-                <w:lang w:val="pt-BR"/>
-              </w:rPr>
-            </w:pPr>
-          </w:p>
-        </w:tc>
-        <w:tc>
-          <w:tcPr>
-            <w:tcW w:w="4820" w:type="dxa"/>
-            <w:tcBorders>
-              <w:top w:val="single" w:sz="4" w:space="0" w:color="000000"/>
-              <w:left w:val="single" w:sz="4" w:space="0" w:color="000000"/>
-              <w:bottom w:val="single" w:sz="4" w:space="0" w:color="000000"/>
-              <w:right w:val="single" w:sz="4" w:space="0" w:color="000000"/>
-            </w:tcBorders>
-            <w:shd w:val="clear" w:color="000000" w:fill="FFFFFF"/>
-            <w:tcMar>
-              <w:left w:w="108" w:type="dxa"/>
-              <w:right w:w="108" w:type="dxa"/>
-            </w:tcMar>
-          </w:tcPr>
-          <w:p>
-            <w:pPr>
-              <w:rPr>
-                <w:rFonts w:ascii="Calibri" w:eastAsia="Calibri" w:hAnsi="Calibri" w:cs="Calibri"/>
-                <w:lang w:val="pt-BR"/>
-              </w:rPr>
-            </w:pPr>
-          </w:p>
-        </w:tc>
-        <w:tc>
-          <w:tcPr>
-            <w:tcW w:w="2268" w:type="dxa"/>
+          </w:p>
+        </w:tc>
+        <w:tc>
+          <w:tcPr>
+            <w:tcW w:w="3611" w:type="dxa"/>
+            <w:tcBorders>
+              <w:top w:val="single" w:sz="4" w:space="0" w:color="000000"/>
+              <w:left w:val="single" w:sz="4" w:space="0" w:color="000000"/>
+              <w:bottom w:val="single" w:sz="4" w:space="0" w:color="000000"/>
+              <w:right w:val="single" w:sz="4" w:space="0" w:color="000000"/>
+            </w:tcBorders>
+            <w:shd w:val="clear" w:color="000000" w:fill="FFFFFF"/>
+            <w:tcMar>
+              <w:left w:w="108" w:type="dxa"/>
+              <w:right w:w="108" w:type="dxa"/>
+            </w:tcMar>
+          </w:tcPr>
+          <w:p>
+            <w:pPr>
+              <w:rPr>
+                <w:rFonts w:ascii="Calibri" w:eastAsia="Calibri" w:hAnsi="Calibri" w:cs="Calibri"/>
+                <w:b/>
+                <w:lang w:val="pt-BR"/>
+              </w:rPr>
+            </w:pPr>
+          </w:p>
+        </w:tc>
+        <w:tc>
+          <w:tcPr>
+            <w:tcW w:w="3156" w:type="dxa"/>
+            <w:tcBorders>
+              <w:top w:val="single" w:sz="4" w:space="0" w:color="000000"/>
+              <w:left w:val="single" w:sz="4" w:space="0" w:color="000000"/>
+              <w:bottom w:val="single" w:sz="4" w:space="0" w:color="000000"/>
+              <w:right w:val="single" w:sz="4" w:space="0" w:color="000000"/>
+            </w:tcBorders>
+            <w:shd w:val="clear" w:color="000000" w:fill="FFFFFF"/>
+            <w:tcMar>
+              <w:left w:w="108" w:type="dxa"/>
+              <w:right w:w="108" w:type="dxa"/>
+            </w:tcMar>
+          </w:tcPr>
+          <w:p>
+            <w:pPr>
+              <w:rPr>
+                <w:rFonts w:ascii="Calibri" w:eastAsia="Calibri" w:hAnsi="Calibri" w:cs="Calibri"/>
+                <w:lang w:val="pt-BR"/>
+              </w:rPr>
+            </w:pPr>
+          </w:p>
+        </w:tc>
+        <w:tc>
+          <w:tcPr>
+            <w:tcW w:w="1788" w:type="dxa"/>
             <w:tcBorders>
               <w:top w:val="single" w:sz="4" w:space="0" w:color="000000"/>
               <w:left w:val="single" w:sz="4" w:space="0" w:color="000000"/>

</xml_diff>